<commit_message>
update example tx lecture
</commit_message>
<xml_diff>
--- a/lectures/transactions-primer.docx
+++ b/lectures/transactions-primer.docx
@@ -4142,6 +4142,9 @@
       <w:r>
         <w:t>information about op1 to its write-ahead log to be able to undo op1 if necessary, and finally will perform the operation on the database; S2 will do similarly for op2.</w:t>
       </w:r>
+      <w:r>
+        <w:t xml:space="preserve">   The two servers maintain their respective locks until the end of commit (Step 4. from below).</w:t>
+      </w:r>
     </w:p>
     <w:p>
       <w:pPr>
@@ -4224,46 +4227,70 @@
         <w:t>, Si,</w:t>
       </w:r>
       <w:r>
-        <w:t xml:space="preserve"> will: (1) grab the locks that are necessary to fulfill that transaction (in this case, S1 will grab the lock for the src account row, and S2 will grab the lock f</w:t>
-      </w:r>
-      <w:r>
-        <w:t xml:space="preserve">ort he destination account row); (2) </w:t>
-      </w:r>
-      <w:r>
-        <w:t xml:space="preserve">while holding the locks, will write </w:t>
-      </w:r>
-      <w:r>
-        <w:t xml:space="preserve">each operation to the write-ahead log, including sufficient information for </w:t>
-      </w:r>
-      <w:r>
-        <w:t>a potential undo later on; (3) updates the database (</w:t>
-      </w:r>
-      <w:r>
-        <w:t xml:space="preserve">S1 will update the balance for the source account and S2 will update the balance for the destination account); and (4) reply </w:t>
+        <w:t xml:space="preserve"> will: </w:t>
+      </w:r>
+      <w:r>
+        <w:t xml:space="preserve">(1) determine whether it can commit the transaction, (2) commit its conclusion to its write-ahead log (this will be a PREPARE-OK or PREPARE-FAIL entry in the log); and (3) </w:t>
+      </w:r>
+      <w:r>
+        <w:t xml:space="preserve">reply </w:t>
+      </w:r>
+      <w:r>
+        <w:t xml:space="preserve">with </w:t>
       </w:r>
       <w:r>
         <w:rPr>
           <w:b/>
         </w:rPr>
+        <w:t>PREPARE-</w:t>
+      </w:r>
+      <w:r>
+        <w:rPr>
+          <w:b/>
+        </w:rPr>
         <w:t>OK</w:t>
       </w:r>
       <w:r>
-        <w:t xml:space="preserve"> to the client </w:t>
-      </w:r>
-      <w:r>
-        <w:t>if it has successfully</w:t>
-      </w:r>
-      <w:r>
         <w:t xml:space="preserve"> </w:t>
       </w:r>
       <w:r>
-        <w:t>completed steps (1)-(3) (i.e., it hasn’t failed in the meantime)</w:t>
+        <w:t xml:space="preserve">or </w:t>
+      </w:r>
+      <w:r>
+        <w:rPr>
+          <w:b/>
+        </w:rPr>
+        <w:t>PREPARE-</w:t>
+      </w:r>
+      <w:r>
+        <w:rPr>
+          <w:b/>
+        </w:rPr>
+        <w:t>FAIL</w:t>
+      </w:r>
+      <w:r>
+        <w:t xml:space="preserve">, respectively, </w:t>
+      </w:r>
+      <w:r>
+        <w:t>to the client</w:t>
       </w:r>
       <w:r>
         <w:t>.</w:t>
       </w:r>
       <w:r>
-        <w:t xml:space="preserve">  If instead, the server has failed somewhere in the meantime, or for other reasons isn’t able to commit the transaction (e.g., S1 might find that there are insufficient funds in the source account to make the transaction), then </w:t>
+        <w:t xml:space="preserve">  </w:t>
+      </w:r>
+      <w:r>
+        <w:t>For example, i</w:t>
+      </w:r>
+      <w:r>
+        <w:t xml:space="preserve">f the server has failed </w:t>
+      </w:r>
+      <w:r>
+        <w:t>some time before receiving PREPARE from the client, or if it had to abort the transaction to resolve some deadlock, or for some other reason, like finding that one of the accounts has been disabled in the meantime</w:t>
+      </w:r>
+      <w:r>
+        <w:t xml:space="preserve">, then </w:t>
       </w:r>
       <w:r>
         <w:t xml:space="preserve">the server will send a </w:t>
@@ -4272,6 +4299,12 @@
         <w:rPr>
           <w:b/>
         </w:rPr>
+        <w:t>PREPARE-</w:t>
+      </w:r>
+      <w:r>
+        <w:rPr>
+          <w:b/>
+        </w:rPr>
         <w:t>FAIL</w:t>
       </w:r>
       <w:r>
@@ -4296,22 +4329,58 @@
         <w:t>.</w:t>
       </w:r>
       <w:r>
-        <w:t xml:space="preserve">  Note that if the server sent an </w:t>
+        <w:t xml:space="preserve"> </w:t>
+      </w:r>
+      <w:r>
+        <w:t xml:space="preserve"> I</w:t>
+      </w:r>
+      <w:r>
+        <w:t>f</w:t>
+      </w:r>
+      <w:r>
+        <w:t>, however,</w:t>
+      </w:r>
+      <w:r>
+        <w:t xml:space="preserve"> the server </w:t>
+      </w:r>
+      <w:r>
+        <w:t>found nothing wrong with the transaction at the time it received PREPARE</w:t>
+      </w:r>
+      <w:r>
+        <w:t xml:space="preserve"> from the client</w:t>
+      </w:r>
+      <w:r>
+        <w:t>, then it will send</w:t>
+      </w:r>
+      <w:r>
+        <w:t xml:space="preserve"> a</w:t>
+      </w:r>
+      <w:r>
+        <w:t xml:space="preserve"> </w:t>
       </w:r>
       <w:r>
         <w:rPr>
           <w:b/>
         </w:rPr>
-        <w:t>OK</w:t>
-      </w:r>
-      <w:r>
-        <w:t xml:space="preserve"> in Step (4), </w:t>
-      </w:r>
-      <w:r>
-        <w:t xml:space="preserve">then </w:t>
-      </w:r>
-      <w:r>
-        <w:t xml:space="preserve">the node has to wait </w:t>
+        <w:t>PREPARE-O</w:t>
+      </w:r>
+      <w:r>
+        <w:rPr>
+          <w:b/>
+        </w:rPr>
+        <w:t>K</w:t>
+      </w:r>
+      <w:r>
+        <w:t xml:space="preserve"> in this step to the client.  In that case, </w:t>
+      </w:r>
+      <w:r>
+        <w:t xml:space="preserve">the node </w:t>
+      </w:r>
+      <w:r>
+        <w:t>must</w:t>
+      </w:r>
+      <w:r>
+        <w:t xml:space="preserve"> wait </w:t>
       </w:r>
       <w:r>
         <w:t>for a next message from the client</w:t>
@@ -4324,6 +4393,9 @@
       </w:r>
       <w:r>
         <w:t>.</w:t>
+      </w:r>
+      <w:r>
+        <w:t xml:space="preserve">  If a node finds a PREPARE-OK entry in its log for a transaction, it cannot unilaterally decide to abort.</w:t>
       </w:r>
     </w:p>
     <w:p>
@@ -4341,7 +4413,13 @@
         <w:t xml:space="preserve">pon receiving </w:t>
       </w:r>
       <w:r>
+        <w:t>PREPARE-</w:t>
+      </w:r>
+      <w:r>
         <w:t>OK/</w:t>
+      </w:r>
+      <w:r>
+        <w:t>PREPARE-</w:t>
       </w:r>
       <w:r>
         <w:t>FAIL</w:t>
@@ -4392,6 +4470,12 @@
         <w:rPr>
           <w:b/>
         </w:rPr>
+        <w:t>PREPARE-</w:t>
+      </w:r>
+      <w:r>
+        <w:rPr>
+          <w:b/>
+        </w:rPr>
         <w:t>O</w:t>
       </w:r>
       <w:r>
@@ -4446,7 +4530,19 @@
         <w:rPr>
           <w:b/>
         </w:rPr>
-        <w:t>one FAIL response</w:t>
+        <w:t xml:space="preserve">one </w:t>
+      </w:r>
+      <w:r>
+        <w:rPr>
+          <w:b/>
+        </w:rPr>
+        <w:t>PREPARE-</w:t>
+      </w:r>
+      <w:r>
+        <w:rPr>
+          <w:b/>
+        </w:rPr>
+        <w:t>FAIL response</w:t>
       </w:r>
       <w:r>
         <w:t xml:space="preserve">, then the client </w:t>
@@ -4551,8 +4647,6 @@
         <w:t>.</w:t>
       </w:r>
     </w:p>
-    <w:p/>
-    <w:p/>
     <w:p>
       <w:r>
         <w:rPr>
@@ -4566,8 +4660,6 @@
         </w:rPr>
         <w:t>rotocol</w:t>
       </w:r>
-      <w:bookmarkStart w:id="0" w:name="_GoBack"/>
-      <w:bookmarkEnd w:id="0"/>
     </w:p>
     <w:p>
       <w:r>
@@ -4575,13 +4667,13 @@
           <w:noProof/>
         </w:rPr>
         <w:drawing>
-          <wp:anchor distT="0" distB="0" distL="114300" distR="114300" simplePos="0" relativeHeight="251668480" behindDoc="0" locked="0" layoutInCell="1" allowOverlap="1" wp14:anchorId="1005B86D" wp14:editId="02BAFE1F">
+          <wp:anchor distT="0" distB="0" distL="114300" distR="114300" simplePos="0" relativeHeight="251668480" behindDoc="0" locked="0" layoutInCell="1" allowOverlap="1" wp14:anchorId="1005B86D" wp14:editId="667745EA">
             <wp:simplePos x="0" y="0"/>
             <wp:positionH relativeFrom="column">
               <wp:posOffset>1943100</wp:posOffset>
             </wp:positionH>
             <wp:positionV relativeFrom="paragraph">
-              <wp:posOffset>97790</wp:posOffset>
+              <wp:posOffset>964565</wp:posOffset>
             </wp:positionV>
             <wp:extent cx="4344670" cy="2455545"/>
             <wp:effectExtent l="0" t="0" r="0" b="8255"/>
@@ -5226,6 +5318,16 @@
           <w:b/>
         </w:rPr>
       </w:pPr>
+    </w:p>
+    <w:p>
+      <w:pPr>
+        <w:rPr>
+          <w:rFonts w:eastAsia="Times New Roman" w:cs="Times New Roman"/>
+          <w:b/>
+        </w:rPr>
+      </w:pPr>
+      <w:bookmarkStart w:id="0" w:name="_GoBack"/>
+      <w:bookmarkEnd w:id="0"/>
     </w:p>
     <w:p>
       <w:pPr>

</xml_diff>